<commit_message>
Added highlevel project details and db tables
</commit_message>
<xml_diff>
--- a/ServiceMaster/requirements/SRS.docx
+++ b/ServiceMaster/requirements/SRS.docx
@@ -22,17 +22,948 @@
           <w:sz w:val="40"/>
           <w:u w:val="single"/>
         </w:rPr>
-        <w:t>Se</w:t>
-      </w:r>
+        <w:t>Service Center</w:t>
+      </w:r>
+    </w:p>
+    <w:p>
+      <w:pPr>
+        <w:rPr>
+          <w:sz w:val="24"/>
+          <w:szCs w:val="24"/>
+        </w:rPr>
+      </w:pPr>
+      <w:r>
+        <w:rPr>
+          <w:sz w:val="24"/>
+          <w:szCs w:val="24"/>
+        </w:rPr>
+        <w:t>Global service center is a fully operational service depot which facilitates all sorts of automobile related services from body wash to full service includi</w:t>
+      </w:r>
+      <w:r>
+        <w:rPr>
+          <w:sz w:val="24"/>
+          <w:szCs w:val="24"/>
+        </w:rPr>
+        <w:t>ng sales of service item parts.</w:t>
+      </w:r>
+    </w:p>
+    <w:p>
+      <w:pPr>
+        <w:rPr>
+          <w:sz w:val="24"/>
+          <w:szCs w:val="24"/>
+        </w:rPr>
+      </w:pPr>
+      <w:r>
+        <w:rPr>
+          <w:sz w:val="24"/>
+          <w:szCs w:val="24"/>
+        </w:rPr>
+        <w:t>It has 3 main business functions.</w:t>
+      </w:r>
+    </w:p>
+    <w:p>
+      <w:pPr>
+        <w:pStyle w:val="ListParagraph"/>
+        <w:numPr>
+          <w:ilvl w:val="0"/>
+          <w:numId w:val="1"/>
+        </w:numPr>
+        <w:rPr>
+          <w:sz w:val="24"/>
+          <w:szCs w:val="24"/>
+        </w:rPr>
+      </w:pPr>
+      <w:r>
+        <w:rPr>
+          <w:sz w:val="24"/>
+          <w:szCs w:val="24"/>
+        </w:rPr>
+        <w:t>Services only (Ex: Body wash)</w:t>
+      </w:r>
+    </w:p>
+    <w:p>
+      <w:pPr>
+        <w:pStyle w:val="ListParagraph"/>
+        <w:numPr>
+          <w:ilvl w:val="0"/>
+          <w:numId w:val="1"/>
+        </w:numPr>
+        <w:rPr>
+          <w:sz w:val="24"/>
+          <w:szCs w:val="24"/>
+        </w:rPr>
+      </w:pPr>
+      <w:r>
+        <w:rPr>
+          <w:sz w:val="24"/>
+          <w:szCs w:val="24"/>
+        </w:rPr>
+        <w:t>Service with items (Ex : Full service with changing filters)</w:t>
+      </w:r>
+    </w:p>
+    <w:p>
+      <w:pPr>
+        <w:pStyle w:val="ListParagraph"/>
+        <w:numPr>
+          <w:ilvl w:val="0"/>
+          <w:numId w:val="1"/>
+        </w:numPr>
+        <w:rPr>
+          <w:sz w:val="24"/>
+          <w:szCs w:val="24"/>
+        </w:rPr>
+      </w:pPr>
+      <w:r>
+        <w:rPr>
+          <w:sz w:val="24"/>
+          <w:szCs w:val="24"/>
+        </w:rPr>
+        <w:t>Sales of items (Ex : Oil sales)</w:t>
+      </w:r>
+    </w:p>
+    <w:p>
+      <w:pPr>
+        <w:pStyle w:val="ListParagraph"/>
+        <w:ind w:left="780"/>
+        <w:rPr>
+          <w:sz w:val="24"/>
+          <w:szCs w:val="24"/>
+        </w:rPr>
+      </w:pPr>
+    </w:p>
+    <w:p>
+      <w:pPr>
+        <w:rPr>
+          <w:sz w:val="24"/>
+          <w:szCs w:val="24"/>
+          <w:u w:val="single"/>
+        </w:rPr>
+      </w:pPr>
+      <w:r>
+        <w:rPr>
+          <w:sz w:val="24"/>
+          <w:szCs w:val="24"/>
+          <w:u w:val="single"/>
+        </w:rPr>
+        <w:t>Features of the system:</w:t>
+      </w:r>
+    </w:p>
+    <w:p>
+      <w:pPr>
+        <w:pStyle w:val="ListParagraph"/>
+        <w:numPr>
+          <w:ilvl w:val="0"/>
+          <w:numId w:val="2"/>
+        </w:numPr>
+        <w:rPr>
+          <w:sz w:val="24"/>
+          <w:szCs w:val="24"/>
+        </w:rPr>
+      </w:pPr>
+      <w:r>
+        <w:rPr>
+          <w:sz w:val="24"/>
+          <w:szCs w:val="24"/>
+        </w:rPr>
+        <w:t>Service with items</w:t>
+      </w:r>
+      <w:r>
+        <w:rPr>
+          <w:sz w:val="24"/>
+          <w:szCs w:val="24"/>
+        </w:rPr>
+        <w:t xml:space="preserve"> :</w:t>
+      </w:r>
+    </w:p>
+    <w:p>
+      <w:pPr>
+        <w:pStyle w:val="ListParagraph"/>
+        <w:numPr>
+          <w:ilvl w:val="1"/>
+          <w:numId w:val="2"/>
+        </w:numPr>
+        <w:rPr>
+          <w:sz w:val="24"/>
+          <w:szCs w:val="24"/>
+        </w:rPr>
+      </w:pPr>
+      <w:r>
+        <w:rPr>
+          <w:sz w:val="24"/>
+          <w:szCs w:val="24"/>
+        </w:rPr>
+        <w:t>Available services</w:t>
+      </w:r>
+    </w:p>
+    <w:p>
+      <w:pPr>
+        <w:pStyle w:val="ListParagraph"/>
+        <w:numPr>
+          <w:ilvl w:val="2"/>
+          <w:numId w:val="2"/>
+        </w:numPr>
+        <w:rPr>
+          <w:sz w:val="24"/>
+          <w:szCs w:val="24"/>
+        </w:rPr>
+      </w:pPr>
+      <w:r>
+        <w:rPr>
+          <w:sz w:val="24"/>
+          <w:szCs w:val="24"/>
+        </w:rPr>
+        <w:t>Body wash</w:t>
+      </w:r>
+    </w:p>
+    <w:p>
+      <w:pPr>
+        <w:pStyle w:val="ListParagraph"/>
+        <w:numPr>
+          <w:ilvl w:val="2"/>
+          <w:numId w:val="2"/>
+        </w:numPr>
+        <w:rPr>
+          <w:sz w:val="24"/>
+          <w:szCs w:val="24"/>
+        </w:rPr>
+      </w:pPr>
+      <w:r>
+        <w:rPr>
+          <w:sz w:val="24"/>
+          <w:szCs w:val="24"/>
+        </w:rPr>
+        <w:t>Interior cleaning</w:t>
+      </w:r>
+    </w:p>
+    <w:p>
+      <w:pPr>
+        <w:pStyle w:val="ListParagraph"/>
+        <w:numPr>
+          <w:ilvl w:val="2"/>
+          <w:numId w:val="2"/>
+        </w:numPr>
+        <w:rPr>
+          <w:sz w:val="24"/>
+          <w:szCs w:val="24"/>
+        </w:rPr>
+      </w:pPr>
+      <w:r>
+        <w:rPr>
+          <w:sz w:val="24"/>
+          <w:szCs w:val="24"/>
+        </w:rPr>
+        <w:t>Under wash</w:t>
+      </w:r>
+    </w:p>
+    <w:p>
+      <w:pPr>
+        <w:pStyle w:val="ListParagraph"/>
+        <w:numPr>
+          <w:ilvl w:val="2"/>
+          <w:numId w:val="2"/>
+        </w:numPr>
+        <w:rPr>
+          <w:sz w:val="24"/>
+          <w:szCs w:val="24"/>
+        </w:rPr>
+      </w:pPr>
+      <w:r>
+        <w:rPr>
+          <w:sz w:val="24"/>
+          <w:szCs w:val="24"/>
+        </w:rPr>
+        <w:t>Waxing</w:t>
+      </w:r>
+    </w:p>
+    <w:p>
+      <w:pPr>
+        <w:pStyle w:val="ListParagraph"/>
+        <w:numPr>
+          <w:ilvl w:val="2"/>
+          <w:numId w:val="2"/>
+        </w:numPr>
+        <w:rPr>
+          <w:sz w:val="24"/>
+          <w:szCs w:val="24"/>
+        </w:rPr>
+      </w:pPr>
+      <w:r>
+        <w:rPr>
+          <w:sz w:val="24"/>
+          <w:szCs w:val="24"/>
+        </w:rPr>
+        <w:t>Carpet wash</w:t>
+      </w:r>
+    </w:p>
+    <w:p>
+      <w:pPr>
+        <w:pStyle w:val="ListParagraph"/>
+        <w:numPr>
+          <w:ilvl w:val="2"/>
+          <w:numId w:val="2"/>
+        </w:numPr>
+        <w:rPr>
+          <w:sz w:val="24"/>
+          <w:szCs w:val="24"/>
+        </w:rPr>
+      </w:pPr>
+      <w:r>
+        <w:rPr>
+          <w:sz w:val="24"/>
+          <w:szCs w:val="24"/>
+        </w:rPr>
+        <w:t>Rim cleaning</w:t>
+      </w:r>
+    </w:p>
+    <w:p>
+      <w:pPr>
+        <w:pStyle w:val="ListParagraph"/>
+        <w:ind w:left="2160"/>
+        <w:rPr>
+          <w:sz w:val="24"/>
+          <w:szCs w:val="24"/>
+        </w:rPr>
+      </w:pPr>
+    </w:p>
+    <w:p>
+      <w:pPr>
+        <w:pStyle w:val="ListParagraph"/>
+        <w:numPr>
+          <w:ilvl w:val="1"/>
+          <w:numId w:val="2"/>
+        </w:numPr>
+        <w:rPr>
+          <w:sz w:val="24"/>
+          <w:szCs w:val="24"/>
+        </w:rPr>
+      </w:pPr>
+      <w:r>
+        <w:rPr>
+          <w:sz w:val="24"/>
+          <w:szCs w:val="24"/>
+        </w:rPr>
+        <w:t>Available items</w:t>
+      </w:r>
+    </w:p>
+    <w:p>
+      <w:pPr>
+        <w:pStyle w:val="ListParagraph"/>
+        <w:numPr>
+          <w:ilvl w:val="2"/>
+          <w:numId w:val="2"/>
+        </w:numPr>
+        <w:rPr>
+          <w:sz w:val="24"/>
+          <w:szCs w:val="24"/>
+        </w:rPr>
+      </w:pPr>
+      <w:r>
+        <w:rPr>
+          <w:sz w:val="24"/>
+          <w:szCs w:val="24"/>
+        </w:rPr>
+        <w:t>Filter</w:t>
+      </w:r>
+    </w:p>
+    <w:p>
+      <w:pPr>
+        <w:pStyle w:val="ListParagraph"/>
+        <w:numPr>
+          <w:ilvl w:val="3"/>
+          <w:numId w:val="2"/>
+        </w:numPr>
+        <w:rPr>
+          <w:sz w:val="24"/>
+          <w:szCs w:val="24"/>
+        </w:rPr>
+      </w:pPr>
+      <w:r>
+        <w:rPr>
+          <w:sz w:val="24"/>
+          <w:szCs w:val="24"/>
+        </w:rPr>
+        <w:t>Oil filter</w:t>
+      </w:r>
+    </w:p>
+    <w:p>
+      <w:pPr>
+        <w:pStyle w:val="ListParagraph"/>
+        <w:numPr>
+          <w:ilvl w:val="3"/>
+          <w:numId w:val="2"/>
+        </w:numPr>
+        <w:rPr>
+          <w:sz w:val="24"/>
+          <w:szCs w:val="24"/>
+        </w:rPr>
+      </w:pPr>
+      <w:r>
+        <w:rPr>
+          <w:sz w:val="24"/>
+          <w:szCs w:val="24"/>
+        </w:rPr>
+        <w:t>Air filter</w:t>
+      </w:r>
+    </w:p>
+    <w:p>
+      <w:pPr>
+        <w:pStyle w:val="ListParagraph"/>
+        <w:numPr>
+          <w:ilvl w:val="2"/>
+          <w:numId w:val="2"/>
+        </w:numPr>
+        <w:rPr>
+          <w:sz w:val="24"/>
+          <w:szCs w:val="24"/>
+        </w:rPr>
+      </w:pPr>
+      <w:r>
+        <w:rPr>
+          <w:sz w:val="24"/>
+          <w:szCs w:val="24"/>
+        </w:rPr>
+        <w:t>Oil</w:t>
+      </w:r>
+    </w:p>
+    <w:p>
+      <w:pPr>
+        <w:pStyle w:val="ListParagraph"/>
+        <w:numPr>
+          <w:ilvl w:val="3"/>
+          <w:numId w:val="2"/>
+        </w:numPr>
+        <w:rPr>
+          <w:sz w:val="24"/>
+          <w:szCs w:val="24"/>
+        </w:rPr>
+      </w:pPr>
+      <w:r>
+        <w:rPr>
+          <w:sz w:val="24"/>
+          <w:szCs w:val="24"/>
+        </w:rPr>
+        <w:t>Engine Oil</w:t>
+      </w:r>
+    </w:p>
+    <w:p>
+      <w:pPr>
+        <w:pStyle w:val="ListParagraph"/>
+        <w:numPr>
+          <w:ilvl w:val="3"/>
+          <w:numId w:val="2"/>
+        </w:numPr>
+        <w:rPr>
+          <w:sz w:val="24"/>
+          <w:szCs w:val="24"/>
+        </w:rPr>
+      </w:pPr>
+      <w:r>
+        <w:rPr>
+          <w:sz w:val="24"/>
+          <w:szCs w:val="24"/>
+        </w:rPr>
+        <w:t>Gear box oil</w:t>
+      </w:r>
+    </w:p>
+    <w:p>
+      <w:pPr>
+        <w:pStyle w:val="ListParagraph"/>
+        <w:numPr>
+          <w:ilvl w:val="3"/>
+          <w:numId w:val="2"/>
+        </w:numPr>
+        <w:rPr>
+          <w:sz w:val="24"/>
+          <w:szCs w:val="24"/>
+        </w:rPr>
+      </w:pPr>
+      <w:r>
+        <w:rPr>
+          <w:sz w:val="24"/>
+          <w:szCs w:val="24"/>
+        </w:rPr>
+        <w:t>Power steering oil</w:t>
+      </w:r>
+    </w:p>
+    <w:p>
+      <w:pPr>
+        <w:pStyle w:val="ListParagraph"/>
+        <w:numPr>
+          <w:ilvl w:val="2"/>
+          <w:numId w:val="2"/>
+        </w:numPr>
+        <w:rPr>
+          <w:sz w:val="24"/>
+          <w:szCs w:val="24"/>
+        </w:rPr>
+      </w:pPr>
+      <w:r>
+        <w:rPr>
+          <w:sz w:val="24"/>
+          <w:szCs w:val="24"/>
+        </w:rPr>
+        <w:t>Fragrance</w:t>
+      </w:r>
+    </w:p>
+    <w:p>
+      <w:pPr>
+        <w:pStyle w:val="ListParagraph"/>
+        <w:ind w:left="2160"/>
+        <w:rPr>
+          <w:sz w:val="24"/>
+          <w:szCs w:val="24"/>
+        </w:rPr>
+      </w:pPr>
+    </w:p>
+    <w:p>
+      <w:pPr>
+        <w:pStyle w:val="ListParagraph"/>
+        <w:ind w:left="2160"/>
+        <w:rPr>
+          <w:sz w:val="24"/>
+          <w:szCs w:val="24"/>
+        </w:rPr>
+      </w:pPr>
+    </w:p>
+    <w:p>
+      <w:pPr>
+        <w:pStyle w:val="ListParagraph"/>
+        <w:ind w:left="2160"/>
+        <w:rPr>
+          <w:sz w:val="24"/>
+          <w:szCs w:val="24"/>
+        </w:rPr>
+      </w:pPr>
+    </w:p>
+    <w:p>
+      <w:pPr>
+        <w:pStyle w:val="ListParagraph"/>
+        <w:ind w:left="2160"/>
+        <w:rPr>
+          <w:sz w:val="24"/>
+          <w:szCs w:val="24"/>
+        </w:rPr>
+      </w:pPr>
+    </w:p>
+    <w:p>
+      <w:pPr>
+        <w:pStyle w:val="ListParagraph"/>
+        <w:ind w:left="2160"/>
+        <w:rPr>
+          <w:sz w:val="24"/>
+          <w:szCs w:val="24"/>
+        </w:rPr>
+      </w:pPr>
+    </w:p>
+    <w:p>
+      <w:pPr>
+        <w:pStyle w:val="ListParagraph"/>
+        <w:ind w:left="2160"/>
+        <w:rPr>
+          <w:sz w:val="24"/>
+          <w:szCs w:val="24"/>
+        </w:rPr>
+      </w:pPr>
+    </w:p>
+    <w:p>
+      <w:pPr>
+        <w:pStyle w:val="ListParagraph"/>
+        <w:ind w:left="2160"/>
+        <w:rPr>
+          <w:sz w:val="24"/>
+          <w:szCs w:val="24"/>
+        </w:rPr>
+      </w:pPr>
+    </w:p>
+    <w:p>
+      <w:pPr>
+        <w:pStyle w:val="ListParagraph"/>
+        <w:ind w:left="2160"/>
+        <w:rPr>
+          <w:sz w:val="24"/>
+          <w:szCs w:val="24"/>
+        </w:rPr>
+      </w:pPr>
+    </w:p>
+    <w:p>
+      <w:pPr>
+        <w:pStyle w:val="ListParagraph"/>
+        <w:ind w:left="2160"/>
+        <w:rPr>
+          <w:sz w:val="24"/>
+          <w:szCs w:val="24"/>
+        </w:rPr>
+      </w:pPr>
+    </w:p>
+    <w:p>
+      <w:pPr>
+        <w:rPr>
+          <w:sz w:val="24"/>
+          <w:szCs w:val="24"/>
+          <w:u w:val="single"/>
+        </w:rPr>
+      </w:pPr>
+      <w:r>
+        <w:rPr>
+          <w:sz w:val="24"/>
+          <w:szCs w:val="24"/>
+          <w:u w:val="single"/>
+        </w:rPr>
+        <w:lastRenderedPageBreak/>
+        <w:t>Database</w:t>
+      </w:r>
+      <w:r>
+        <w:rPr>
+          <w:sz w:val="24"/>
+          <w:szCs w:val="24"/>
+          <w:u w:val="single"/>
+        </w:rPr>
+        <w:t xml:space="preserve"> </w:t>
+      </w:r>
+    </w:p>
+    <w:p>
+      <w:pPr>
+        <w:rPr>
+          <w:sz w:val="24"/>
+          <w:szCs w:val="24"/>
+        </w:rPr>
+      </w:pPr>
+      <w:r>
+        <w:rPr>
+          <w:sz w:val="24"/>
+          <w:szCs w:val="24"/>
+        </w:rPr>
+        <w:t>Reference tables</w:t>
+      </w:r>
+      <w:r>
+        <w:rPr>
+          <w:sz w:val="24"/>
+          <w:szCs w:val="24"/>
+        </w:rPr>
+        <w:t>:</w:t>
+      </w:r>
+    </w:p>
+    <w:p>
+      <w:pPr>
+        <w:pStyle w:val="ListParagraph"/>
+        <w:numPr>
+          <w:ilvl w:val="0"/>
+          <w:numId w:val="3"/>
+        </w:numPr>
+        <w:rPr>
+          <w:sz w:val="24"/>
+          <w:szCs w:val="24"/>
+        </w:rPr>
+      </w:pPr>
+      <w:proofErr w:type="spellStart"/>
+      <w:r>
+        <w:rPr>
+          <w:sz w:val="24"/>
+          <w:szCs w:val="24"/>
+        </w:rPr>
+        <w:t>tblInvoice</w:t>
+      </w:r>
+      <w:proofErr w:type="spellEnd"/>
+      <w:r>
+        <w:rPr>
+          <w:sz w:val="24"/>
+          <w:szCs w:val="24"/>
+        </w:rPr>
+        <w:tab/>
+        <w:t>:</w:t>
+      </w:r>
+      <w:r>
+        <w:rPr>
+          <w:sz w:val="24"/>
+          <w:szCs w:val="24"/>
+        </w:rPr>
+        <w:tab/>
+        <w:t>Receipt Issuance</w:t>
+      </w:r>
+    </w:p>
+    <w:p>
+      <w:pPr>
+        <w:pStyle w:val="ListParagraph"/>
+        <w:numPr>
+          <w:ilvl w:val="1"/>
+          <w:numId w:val="3"/>
+        </w:numPr>
+        <w:rPr>
+          <w:sz w:val="24"/>
+          <w:szCs w:val="24"/>
+        </w:rPr>
+      </w:pPr>
       <w:bookmarkStart w:id="0" w:name="_GoBack"/>
-      <w:bookmarkEnd w:id="0"/>
-      <w:r>
-        <w:rPr>
-          <w:sz w:val="40"/>
-          <w:u w:val="single"/>
-        </w:rPr>
-        <w:t>rvice Center</w:t>
-      </w:r>
+      <w:proofErr w:type="spellStart"/>
+      <w:r>
+        <w:rPr>
+          <w:sz w:val="24"/>
+          <w:szCs w:val="24"/>
+        </w:rPr>
+        <w:t>tblPayment</w:t>
+      </w:r>
+      <w:proofErr w:type="spellEnd"/>
+    </w:p>
+    <w:bookmarkEnd w:id="0"/>
+    <w:p>
+      <w:pPr>
+        <w:pStyle w:val="ListParagraph"/>
+        <w:numPr>
+          <w:ilvl w:val="0"/>
+          <w:numId w:val="3"/>
+        </w:numPr>
+        <w:rPr>
+          <w:sz w:val="24"/>
+          <w:szCs w:val="24"/>
+        </w:rPr>
+      </w:pPr>
+      <w:proofErr w:type="spellStart"/>
+      <w:r>
+        <w:rPr>
+          <w:sz w:val="24"/>
+          <w:szCs w:val="24"/>
+        </w:rPr>
+        <w:t>tblService</w:t>
+      </w:r>
+      <w:proofErr w:type="spellEnd"/>
+      <w:r>
+        <w:rPr>
+          <w:sz w:val="24"/>
+          <w:szCs w:val="24"/>
+        </w:rPr>
+        <w:tab/>
+        <w:t xml:space="preserve">: </w:t>
+      </w:r>
+      <w:r>
+        <w:rPr>
+          <w:sz w:val="24"/>
+          <w:szCs w:val="24"/>
+        </w:rPr>
+        <w:tab/>
+        <w:t>Records of service details</w:t>
+      </w:r>
+    </w:p>
+    <w:p>
+      <w:pPr>
+        <w:pStyle w:val="ListParagraph"/>
+        <w:numPr>
+          <w:ilvl w:val="1"/>
+          <w:numId w:val="3"/>
+        </w:numPr>
+        <w:rPr>
+          <w:sz w:val="24"/>
+          <w:szCs w:val="24"/>
+        </w:rPr>
+      </w:pPr>
+      <w:proofErr w:type="spellStart"/>
+      <w:r>
+        <w:rPr>
+          <w:sz w:val="24"/>
+          <w:szCs w:val="24"/>
+        </w:rPr>
+        <w:t>tblVehicle</w:t>
+      </w:r>
+      <w:proofErr w:type="spellEnd"/>
+    </w:p>
+    <w:p>
+      <w:pPr>
+        <w:pStyle w:val="ListParagraph"/>
+        <w:numPr>
+          <w:ilvl w:val="1"/>
+          <w:numId w:val="3"/>
+        </w:numPr>
+        <w:rPr>
+          <w:sz w:val="24"/>
+          <w:szCs w:val="24"/>
+        </w:rPr>
+      </w:pPr>
+      <w:proofErr w:type="spellStart"/>
+      <w:r>
+        <w:rPr>
+          <w:sz w:val="24"/>
+          <w:szCs w:val="24"/>
+        </w:rPr>
+        <w:t>tblOwner</w:t>
+      </w:r>
+      <w:proofErr w:type="spellEnd"/>
+    </w:p>
+    <w:p>
+      <w:pPr>
+        <w:pStyle w:val="ListParagraph"/>
+        <w:numPr>
+          <w:ilvl w:val="0"/>
+          <w:numId w:val="3"/>
+        </w:numPr>
+        <w:rPr>
+          <w:sz w:val="24"/>
+          <w:szCs w:val="24"/>
+        </w:rPr>
+      </w:pPr>
+      <w:proofErr w:type="spellStart"/>
+      <w:proofErr w:type="gramStart"/>
+      <w:r>
+        <w:rPr>
+          <w:sz w:val="24"/>
+          <w:szCs w:val="24"/>
+        </w:rPr>
+        <w:t>tblItems</w:t>
+      </w:r>
+      <w:proofErr w:type="spellEnd"/>
+      <w:proofErr w:type="gramEnd"/>
+      <w:r>
+        <w:rPr>
+          <w:sz w:val="24"/>
+          <w:szCs w:val="24"/>
+        </w:rPr>
+        <w:tab/>
+        <w:t>:</w:t>
+      </w:r>
+      <w:r>
+        <w:rPr>
+          <w:sz w:val="24"/>
+          <w:szCs w:val="24"/>
+        </w:rPr>
+        <w:tab/>
+        <w:t>Items used for the service.</w:t>
+      </w:r>
+    </w:p>
+    <w:p>
+      <w:pPr>
+        <w:rPr>
+          <w:sz w:val="24"/>
+          <w:szCs w:val="24"/>
+        </w:rPr>
+      </w:pPr>
+    </w:p>
+    <w:p>
+      <w:pPr>
+        <w:rPr>
+          <w:sz w:val="24"/>
+          <w:szCs w:val="24"/>
+        </w:rPr>
+      </w:pPr>
+      <w:r>
+        <w:rPr>
+          <w:sz w:val="24"/>
+          <w:szCs w:val="24"/>
+        </w:rPr>
+        <w:t>Relationship:</w:t>
+      </w:r>
+    </w:p>
+    <w:p>
+      <w:pPr>
+        <w:pStyle w:val="ListParagraph"/>
+        <w:numPr>
+          <w:ilvl w:val="0"/>
+          <w:numId w:val="4"/>
+        </w:numPr>
+        <w:rPr>
+          <w:sz w:val="24"/>
+          <w:szCs w:val="24"/>
+        </w:rPr>
+      </w:pPr>
+      <w:proofErr w:type="spellStart"/>
+      <w:r>
+        <w:rPr>
+          <w:sz w:val="24"/>
+          <w:szCs w:val="24"/>
+        </w:rPr>
+        <w:t>tblInvoice</w:t>
+      </w:r>
+      <w:proofErr w:type="spellEnd"/>
+      <w:r>
+        <w:rPr>
+          <w:sz w:val="24"/>
+          <w:szCs w:val="24"/>
+        </w:rPr>
+        <w:t xml:space="preserve"> (1) --------------------- </w:t>
+      </w:r>
+      <w:proofErr w:type="spellStart"/>
+      <w:r>
+        <w:rPr>
+          <w:sz w:val="24"/>
+          <w:szCs w:val="24"/>
+        </w:rPr>
+        <w:t>tblService</w:t>
+      </w:r>
+      <w:proofErr w:type="spellEnd"/>
+      <w:r>
+        <w:rPr>
+          <w:sz w:val="24"/>
+          <w:szCs w:val="24"/>
+        </w:rPr>
+        <w:t>(1)</w:t>
+      </w:r>
+    </w:p>
+    <w:p>
+      <w:pPr>
+        <w:pStyle w:val="ListParagraph"/>
+        <w:numPr>
+          <w:ilvl w:val="0"/>
+          <w:numId w:val="4"/>
+        </w:numPr>
+        <w:rPr>
+          <w:sz w:val="24"/>
+          <w:szCs w:val="24"/>
+        </w:rPr>
+      </w:pPr>
+      <w:proofErr w:type="spellStart"/>
+      <w:r>
+        <w:rPr>
+          <w:sz w:val="24"/>
+          <w:szCs w:val="24"/>
+        </w:rPr>
+        <w:t>tblService</w:t>
+      </w:r>
+      <w:proofErr w:type="spellEnd"/>
+      <w:r>
+        <w:rPr>
+          <w:sz w:val="24"/>
+          <w:szCs w:val="24"/>
+        </w:rPr>
+        <w:t xml:space="preserve">(1)  ---------------------- </w:t>
+      </w:r>
+      <w:proofErr w:type="spellStart"/>
+      <w:r>
+        <w:rPr>
+          <w:sz w:val="24"/>
+          <w:szCs w:val="24"/>
+        </w:rPr>
+        <w:t>tblItems</w:t>
+      </w:r>
+      <w:proofErr w:type="spellEnd"/>
+      <w:r>
+        <w:rPr>
+          <w:sz w:val="24"/>
+          <w:szCs w:val="24"/>
+        </w:rPr>
+        <w:t>(n)</w:t>
+      </w:r>
+    </w:p>
+    <w:p>
+      <w:pPr>
+        <w:rPr>
+          <w:sz w:val="24"/>
+          <w:szCs w:val="24"/>
+        </w:rPr>
+      </w:pPr>
+    </w:p>
+    <w:p>
+      <w:pPr>
+        <w:rPr>
+          <w:sz w:val="24"/>
+          <w:szCs w:val="24"/>
+        </w:rPr>
+      </w:pPr>
+    </w:p>
+    <w:p>
+      <w:pPr>
+        <w:rPr>
+          <w:sz w:val="24"/>
+          <w:szCs w:val="24"/>
+        </w:rPr>
+      </w:pPr>
     </w:p>
     <w:sectPr>
       <w:pgSz w:w="12240" w:h="15840"/>
@@ -42,6 +973,475 @@
     </w:sectPr>
   </w:body>
 </w:document>
+</file>
+
+<file path=word/numbering.xml><?xml version="1.0" encoding="utf-8"?>
+<w:numbering xmlns:wpc="http://schemas.microsoft.com/office/word/2010/wordprocessingCanvas" xmlns:mc="http://schemas.openxmlformats.org/markup-compatibility/2006" xmlns:o="urn:schemas-microsoft-com:office:office" xmlns:r="http://schemas.openxmlformats.org/officeDocument/2006/relationships" xmlns:m="http://schemas.openxmlformats.org/officeDocument/2006/math" xmlns:v="urn:schemas-microsoft-com:vml" xmlns:wp14="http://schemas.microsoft.com/office/word/2010/wordprocessingDrawing" xmlns:wp="http://schemas.openxmlformats.org/drawingml/2006/wordprocessingDrawing" xmlns:w10="urn:schemas-microsoft-com:office:word" xmlns:w="http://schemas.openxmlformats.org/wordprocessingml/2006/main" xmlns:w14="http://schemas.microsoft.com/office/word/2010/wordml" xmlns:w15="http://schemas.microsoft.com/office/word/2012/wordml" xmlns:wpg="http://schemas.microsoft.com/office/word/2010/wordprocessingGroup" xmlns:wpi="http://schemas.microsoft.com/office/word/2010/wordprocessingInk" xmlns:wne="http://schemas.microsoft.com/office/word/2006/wordml" xmlns:wps="http://schemas.microsoft.com/office/word/2010/wordprocessingShape" mc:Ignorable="w14 w15 wp14">
+  <w:abstractNum w:abstractNumId="0" w15:restartNumberingAfterBreak="0">
+    <w:nsid w:val="1CF6376D"/>
+    <w:multiLevelType w:val="hybridMultilevel"/>
+    <w:tmpl w:val="2C1EFE98"/>
+    <w:lvl w:ilvl="0" w:tplc="04090001">
+      <w:start w:val="1"/>
+      <w:numFmt w:val="bullet"/>
+      <w:lvlText w:val=""/>
+      <w:lvlJc w:val="left"/>
+      <w:pPr>
+        <w:ind w:left="720" w:hanging="360"/>
+      </w:pPr>
+      <w:rPr>
+        <w:rFonts w:ascii="Symbol" w:hAnsi="Symbol" w:hint="default"/>
+      </w:rPr>
+    </w:lvl>
+    <w:lvl w:ilvl="1" w:tplc="04090003">
+      <w:start w:val="1"/>
+      <w:numFmt w:val="bullet"/>
+      <w:lvlText w:val="o"/>
+      <w:lvlJc w:val="left"/>
+      <w:pPr>
+        <w:ind w:left="1440" w:hanging="360"/>
+      </w:pPr>
+      <w:rPr>
+        <w:rFonts w:ascii="Courier New" w:hAnsi="Courier New" w:cs="Courier New" w:hint="default"/>
+      </w:rPr>
+    </w:lvl>
+    <w:lvl w:ilvl="2" w:tplc="04090005">
+      <w:start w:val="1"/>
+      <w:numFmt w:val="bullet"/>
+      <w:lvlText w:val=""/>
+      <w:lvlJc w:val="left"/>
+      <w:pPr>
+        <w:ind w:left="2160" w:hanging="360"/>
+      </w:pPr>
+      <w:rPr>
+        <w:rFonts w:ascii="Wingdings" w:hAnsi="Wingdings" w:hint="default"/>
+      </w:rPr>
+    </w:lvl>
+    <w:lvl w:ilvl="3" w:tplc="04090001">
+      <w:start w:val="1"/>
+      <w:numFmt w:val="bullet"/>
+      <w:lvlText w:val=""/>
+      <w:lvlJc w:val="left"/>
+      <w:pPr>
+        <w:ind w:left="2880" w:hanging="360"/>
+      </w:pPr>
+      <w:rPr>
+        <w:rFonts w:ascii="Symbol" w:hAnsi="Symbol" w:hint="default"/>
+      </w:rPr>
+    </w:lvl>
+    <w:lvl w:ilvl="4" w:tplc="04090003" w:tentative="1">
+      <w:start w:val="1"/>
+      <w:numFmt w:val="bullet"/>
+      <w:lvlText w:val="o"/>
+      <w:lvlJc w:val="left"/>
+      <w:pPr>
+        <w:ind w:left="3600" w:hanging="360"/>
+      </w:pPr>
+      <w:rPr>
+        <w:rFonts w:ascii="Courier New" w:hAnsi="Courier New" w:cs="Courier New" w:hint="default"/>
+      </w:rPr>
+    </w:lvl>
+    <w:lvl w:ilvl="5" w:tplc="04090005" w:tentative="1">
+      <w:start w:val="1"/>
+      <w:numFmt w:val="bullet"/>
+      <w:lvlText w:val=""/>
+      <w:lvlJc w:val="left"/>
+      <w:pPr>
+        <w:ind w:left="4320" w:hanging="360"/>
+      </w:pPr>
+      <w:rPr>
+        <w:rFonts w:ascii="Wingdings" w:hAnsi="Wingdings" w:hint="default"/>
+      </w:rPr>
+    </w:lvl>
+    <w:lvl w:ilvl="6" w:tplc="04090001" w:tentative="1">
+      <w:start w:val="1"/>
+      <w:numFmt w:val="bullet"/>
+      <w:lvlText w:val=""/>
+      <w:lvlJc w:val="left"/>
+      <w:pPr>
+        <w:ind w:left="5040" w:hanging="360"/>
+      </w:pPr>
+      <w:rPr>
+        <w:rFonts w:ascii="Symbol" w:hAnsi="Symbol" w:hint="default"/>
+      </w:rPr>
+    </w:lvl>
+    <w:lvl w:ilvl="7" w:tplc="04090003" w:tentative="1">
+      <w:start w:val="1"/>
+      <w:numFmt w:val="bullet"/>
+      <w:lvlText w:val="o"/>
+      <w:lvlJc w:val="left"/>
+      <w:pPr>
+        <w:ind w:left="5760" w:hanging="360"/>
+      </w:pPr>
+      <w:rPr>
+        <w:rFonts w:ascii="Courier New" w:hAnsi="Courier New" w:cs="Courier New" w:hint="default"/>
+      </w:rPr>
+    </w:lvl>
+    <w:lvl w:ilvl="8" w:tplc="04090005" w:tentative="1">
+      <w:start w:val="1"/>
+      <w:numFmt w:val="bullet"/>
+      <w:lvlText w:val=""/>
+      <w:lvlJc w:val="left"/>
+      <w:pPr>
+        <w:ind w:left="6480" w:hanging="360"/>
+      </w:pPr>
+      <w:rPr>
+        <w:rFonts w:ascii="Wingdings" w:hAnsi="Wingdings" w:hint="default"/>
+      </w:rPr>
+    </w:lvl>
+  </w:abstractNum>
+  <w:abstractNum w:abstractNumId="1" w15:restartNumberingAfterBreak="0">
+    <w:nsid w:val="2DF0061C"/>
+    <w:multiLevelType w:val="hybridMultilevel"/>
+    <w:tmpl w:val="2C563452"/>
+    <w:lvl w:ilvl="0" w:tplc="04090001">
+      <w:start w:val="1"/>
+      <w:numFmt w:val="bullet"/>
+      <w:lvlText w:val=""/>
+      <w:lvlJc w:val="left"/>
+      <w:pPr>
+        <w:ind w:left="720" w:hanging="360"/>
+      </w:pPr>
+      <w:rPr>
+        <w:rFonts w:ascii="Symbol" w:hAnsi="Symbol" w:hint="default"/>
+      </w:rPr>
+    </w:lvl>
+    <w:lvl w:ilvl="1" w:tplc="04090003" w:tentative="1">
+      <w:start w:val="1"/>
+      <w:numFmt w:val="bullet"/>
+      <w:lvlText w:val="o"/>
+      <w:lvlJc w:val="left"/>
+      <w:pPr>
+        <w:ind w:left="1440" w:hanging="360"/>
+      </w:pPr>
+      <w:rPr>
+        <w:rFonts w:ascii="Courier New" w:hAnsi="Courier New" w:cs="Courier New" w:hint="default"/>
+      </w:rPr>
+    </w:lvl>
+    <w:lvl w:ilvl="2" w:tplc="04090005" w:tentative="1">
+      <w:start w:val="1"/>
+      <w:numFmt w:val="bullet"/>
+      <w:lvlText w:val=""/>
+      <w:lvlJc w:val="left"/>
+      <w:pPr>
+        <w:ind w:left="2160" w:hanging="360"/>
+      </w:pPr>
+      <w:rPr>
+        <w:rFonts w:ascii="Wingdings" w:hAnsi="Wingdings" w:hint="default"/>
+      </w:rPr>
+    </w:lvl>
+    <w:lvl w:ilvl="3" w:tplc="04090001" w:tentative="1">
+      <w:start w:val="1"/>
+      <w:numFmt w:val="bullet"/>
+      <w:lvlText w:val=""/>
+      <w:lvlJc w:val="left"/>
+      <w:pPr>
+        <w:ind w:left="2880" w:hanging="360"/>
+      </w:pPr>
+      <w:rPr>
+        <w:rFonts w:ascii="Symbol" w:hAnsi="Symbol" w:hint="default"/>
+      </w:rPr>
+    </w:lvl>
+    <w:lvl w:ilvl="4" w:tplc="04090003" w:tentative="1">
+      <w:start w:val="1"/>
+      <w:numFmt w:val="bullet"/>
+      <w:lvlText w:val="o"/>
+      <w:lvlJc w:val="left"/>
+      <w:pPr>
+        <w:ind w:left="3600" w:hanging="360"/>
+      </w:pPr>
+      <w:rPr>
+        <w:rFonts w:ascii="Courier New" w:hAnsi="Courier New" w:cs="Courier New" w:hint="default"/>
+      </w:rPr>
+    </w:lvl>
+    <w:lvl w:ilvl="5" w:tplc="04090005" w:tentative="1">
+      <w:start w:val="1"/>
+      <w:numFmt w:val="bullet"/>
+      <w:lvlText w:val=""/>
+      <w:lvlJc w:val="left"/>
+      <w:pPr>
+        <w:ind w:left="4320" w:hanging="360"/>
+      </w:pPr>
+      <w:rPr>
+        <w:rFonts w:ascii="Wingdings" w:hAnsi="Wingdings" w:hint="default"/>
+      </w:rPr>
+    </w:lvl>
+    <w:lvl w:ilvl="6" w:tplc="04090001" w:tentative="1">
+      <w:start w:val="1"/>
+      <w:numFmt w:val="bullet"/>
+      <w:lvlText w:val=""/>
+      <w:lvlJc w:val="left"/>
+      <w:pPr>
+        <w:ind w:left="5040" w:hanging="360"/>
+      </w:pPr>
+      <w:rPr>
+        <w:rFonts w:ascii="Symbol" w:hAnsi="Symbol" w:hint="default"/>
+      </w:rPr>
+    </w:lvl>
+    <w:lvl w:ilvl="7" w:tplc="04090003" w:tentative="1">
+      <w:start w:val="1"/>
+      <w:numFmt w:val="bullet"/>
+      <w:lvlText w:val="o"/>
+      <w:lvlJc w:val="left"/>
+      <w:pPr>
+        <w:ind w:left="5760" w:hanging="360"/>
+      </w:pPr>
+      <w:rPr>
+        <w:rFonts w:ascii="Courier New" w:hAnsi="Courier New" w:cs="Courier New" w:hint="default"/>
+      </w:rPr>
+    </w:lvl>
+    <w:lvl w:ilvl="8" w:tplc="04090005" w:tentative="1">
+      <w:start w:val="1"/>
+      <w:numFmt w:val="bullet"/>
+      <w:lvlText w:val=""/>
+      <w:lvlJc w:val="left"/>
+      <w:pPr>
+        <w:ind w:left="6480" w:hanging="360"/>
+      </w:pPr>
+      <w:rPr>
+        <w:rFonts w:ascii="Wingdings" w:hAnsi="Wingdings" w:hint="default"/>
+      </w:rPr>
+    </w:lvl>
+  </w:abstractNum>
+  <w:abstractNum w:abstractNumId="2" w15:restartNumberingAfterBreak="0">
+    <w:nsid w:val="4D6C6F72"/>
+    <w:multiLevelType w:val="hybridMultilevel"/>
+    <w:tmpl w:val="644A0B48"/>
+    <w:lvl w:ilvl="0" w:tplc="04090001">
+      <w:start w:val="1"/>
+      <w:numFmt w:val="bullet"/>
+      <w:lvlText w:val=""/>
+      <w:lvlJc w:val="left"/>
+      <w:pPr>
+        <w:ind w:left="720" w:hanging="360"/>
+      </w:pPr>
+      <w:rPr>
+        <w:rFonts w:ascii="Symbol" w:hAnsi="Symbol" w:hint="default"/>
+      </w:rPr>
+    </w:lvl>
+    <w:lvl w:ilvl="1" w:tplc="04090003">
+      <w:start w:val="1"/>
+      <w:numFmt w:val="bullet"/>
+      <w:lvlText w:val="o"/>
+      <w:lvlJc w:val="left"/>
+      <w:pPr>
+        <w:ind w:left="1440" w:hanging="360"/>
+      </w:pPr>
+      <w:rPr>
+        <w:rFonts w:ascii="Courier New" w:hAnsi="Courier New" w:cs="Courier New" w:hint="default"/>
+      </w:rPr>
+    </w:lvl>
+    <w:lvl w:ilvl="2" w:tplc="04090005" w:tentative="1">
+      <w:start w:val="1"/>
+      <w:numFmt w:val="bullet"/>
+      <w:lvlText w:val=""/>
+      <w:lvlJc w:val="left"/>
+      <w:pPr>
+        <w:ind w:left="2160" w:hanging="360"/>
+      </w:pPr>
+      <w:rPr>
+        <w:rFonts w:ascii="Wingdings" w:hAnsi="Wingdings" w:hint="default"/>
+      </w:rPr>
+    </w:lvl>
+    <w:lvl w:ilvl="3" w:tplc="04090001" w:tentative="1">
+      <w:start w:val="1"/>
+      <w:numFmt w:val="bullet"/>
+      <w:lvlText w:val=""/>
+      <w:lvlJc w:val="left"/>
+      <w:pPr>
+        <w:ind w:left="2880" w:hanging="360"/>
+      </w:pPr>
+      <w:rPr>
+        <w:rFonts w:ascii="Symbol" w:hAnsi="Symbol" w:hint="default"/>
+      </w:rPr>
+    </w:lvl>
+    <w:lvl w:ilvl="4" w:tplc="04090003" w:tentative="1">
+      <w:start w:val="1"/>
+      <w:numFmt w:val="bullet"/>
+      <w:lvlText w:val="o"/>
+      <w:lvlJc w:val="left"/>
+      <w:pPr>
+        <w:ind w:left="3600" w:hanging="360"/>
+      </w:pPr>
+      <w:rPr>
+        <w:rFonts w:ascii="Courier New" w:hAnsi="Courier New" w:cs="Courier New" w:hint="default"/>
+      </w:rPr>
+    </w:lvl>
+    <w:lvl w:ilvl="5" w:tplc="04090005" w:tentative="1">
+      <w:start w:val="1"/>
+      <w:numFmt w:val="bullet"/>
+      <w:lvlText w:val=""/>
+      <w:lvlJc w:val="left"/>
+      <w:pPr>
+        <w:ind w:left="4320" w:hanging="360"/>
+      </w:pPr>
+      <w:rPr>
+        <w:rFonts w:ascii="Wingdings" w:hAnsi="Wingdings" w:hint="default"/>
+      </w:rPr>
+    </w:lvl>
+    <w:lvl w:ilvl="6" w:tplc="04090001" w:tentative="1">
+      <w:start w:val="1"/>
+      <w:numFmt w:val="bullet"/>
+      <w:lvlText w:val=""/>
+      <w:lvlJc w:val="left"/>
+      <w:pPr>
+        <w:ind w:left="5040" w:hanging="360"/>
+      </w:pPr>
+      <w:rPr>
+        <w:rFonts w:ascii="Symbol" w:hAnsi="Symbol" w:hint="default"/>
+      </w:rPr>
+    </w:lvl>
+    <w:lvl w:ilvl="7" w:tplc="04090003" w:tentative="1">
+      <w:start w:val="1"/>
+      <w:numFmt w:val="bullet"/>
+      <w:lvlText w:val="o"/>
+      <w:lvlJc w:val="left"/>
+      <w:pPr>
+        <w:ind w:left="5760" w:hanging="360"/>
+      </w:pPr>
+      <w:rPr>
+        <w:rFonts w:ascii="Courier New" w:hAnsi="Courier New" w:cs="Courier New" w:hint="default"/>
+      </w:rPr>
+    </w:lvl>
+    <w:lvl w:ilvl="8" w:tplc="04090005" w:tentative="1">
+      <w:start w:val="1"/>
+      <w:numFmt w:val="bullet"/>
+      <w:lvlText w:val=""/>
+      <w:lvlJc w:val="left"/>
+      <w:pPr>
+        <w:ind w:left="6480" w:hanging="360"/>
+      </w:pPr>
+      <w:rPr>
+        <w:rFonts w:ascii="Wingdings" w:hAnsi="Wingdings" w:hint="default"/>
+      </w:rPr>
+    </w:lvl>
+  </w:abstractNum>
+  <w:abstractNum w:abstractNumId="3" w15:restartNumberingAfterBreak="0">
+    <w:nsid w:val="4EBA0CEC"/>
+    <w:multiLevelType w:val="hybridMultilevel"/>
+    <w:tmpl w:val="B46E8D42"/>
+    <w:lvl w:ilvl="0" w:tplc="04090001">
+      <w:start w:val="1"/>
+      <w:numFmt w:val="bullet"/>
+      <w:lvlText w:val=""/>
+      <w:lvlJc w:val="left"/>
+      <w:pPr>
+        <w:ind w:left="780" w:hanging="360"/>
+      </w:pPr>
+      <w:rPr>
+        <w:rFonts w:ascii="Symbol" w:hAnsi="Symbol" w:hint="default"/>
+      </w:rPr>
+    </w:lvl>
+    <w:lvl w:ilvl="1" w:tplc="04090003" w:tentative="1">
+      <w:start w:val="1"/>
+      <w:numFmt w:val="bullet"/>
+      <w:lvlText w:val="o"/>
+      <w:lvlJc w:val="left"/>
+      <w:pPr>
+        <w:ind w:left="1500" w:hanging="360"/>
+      </w:pPr>
+      <w:rPr>
+        <w:rFonts w:ascii="Courier New" w:hAnsi="Courier New" w:cs="Courier New" w:hint="default"/>
+      </w:rPr>
+    </w:lvl>
+    <w:lvl w:ilvl="2" w:tplc="04090005" w:tentative="1">
+      <w:start w:val="1"/>
+      <w:numFmt w:val="bullet"/>
+      <w:lvlText w:val=""/>
+      <w:lvlJc w:val="left"/>
+      <w:pPr>
+        <w:ind w:left="2220" w:hanging="360"/>
+      </w:pPr>
+      <w:rPr>
+        <w:rFonts w:ascii="Wingdings" w:hAnsi="Wingdings" w:hint="default"/>
+      </w:rPr>
+    </w:lvl>
+    <w:lvl w:ilvl="3" w:tplc="04090001" w:tentative="1">
+      <w:start w:val="1"/>
+      <w:numFmt w:val="bullet"/>
+      <w:lvlText w:val=""/>
+      <w:lvlJc w:val="left"/>
+      <w:pPr>
+        <w:ind w:left="2940" w:hanging="360"/>
+      </w:pPr>
+      <w:rPr>
+        <w:rFonts w:ascii="Symbol" w:hAnsi="Symbol" w:hint="default"/>
+      </w:rPr>
+    </w:lvl>
+    <w:lvl w:ilvl="4" w:tplc="04090003" w:tentative="1">
+      <w:start w:val="1"/>
+      <w:numFmt w:val="bullet"/>
+      <w:lvlText w:val="o"/>
+      <w:lvlJc w:val="left"/>
+      <w:pPr>
+        <w:ind w:left="3660" w:hanging="360"/>
+      </w:pPr>
+      <w:rPr>
+        <w:rFonts w:ascii="Courier New" w:hAnsi="Courier New" w:cs="Courier New" w:hint="default"/>
+      </w:rPr>
+    </w:lvl>
+    <w:lvl w:ilvl="5" w:tplc="04090005" w:tentative="1">
+      <w:start w:val="1"/>
+      <w:numFmt w:val="bullet"/>
+      <w:lvlText w:val=""/>
+      <w:lvlJc w:val="left"/>
+      <w:pPr>
+        <w:ind w:left="4380" w:hanging="360"/>
+      </w:pPr>
+      <w:rPr>
+        <w:rFonts w:ascii="Wingdings" w:hAnsi="Wingdings" w:hint="default"/>
+      </w:rPr>
+    </w:lvl>
+    <w:lvl w:ilvl="6" w:tplc="04090001" w:tentative="1">
+      <w:start w:val="1"/>
+      <w:numFmt w:val="bullet"/>
+      <w:lvlText w:val=""/>
+      <w:lvlJc w:val="left"/>
+      <w:pPr>
+        <w:ind w:left="5100" w:hanging="360"/>
+      </w:pPr>
+      <w:rPr>
+        <w:rFonts w:ascii="Symbol" w:hAnsi="Symbol" w:hint="default"/>
+      </w:rPr>
+    </w:lvl>
+    <w:lvl w:ilvl="7" w:tplc="04090003" w:tentative="1">
+      <w:start w:val="1"/>
+      <w:numFmt w:val="bullet"/>
+      <w:lvlText w:val="o"/>
+      <w:lvlJc w:val="left"/>
+      <w:pPr>
+        <w:ind w:left="5820" w:hanging="360"/>
+      </w:pPr>
+      <w:rPr>
+        <w:rFonts w:ascii="Courier New" w:hAnsi="Courier New" w:cs="Courier New" w:hint="default"/>
+      </w:rPr>
+    </w:lvl>
+    <w:lvl w:ilvl="8" w:tplc="04090005" w:tentative="1">
+      <w:start w:val="1"/>
+      <w:numFmt w:val="bullet"/>
+      <w:lvlText w:val=""/>
+      <w:lvlJc w:val="left"/>
+      <w:pPr>
+        <w:ind w:left="6540" w:hanging="360"/>
+      </w:pPr>
+      <w:rPr>
+        <w:rFonts w:ascii="Wingdings" w:hAnsi="Wingdings" w:hint="default"/>
+      </w:rPr>
+    </w:lvl>
+  </w:abstractNum>
+  <w:num w:numId="1">
+    <w:abstractNumId w:val="3"/>
+  </w:num>
+  <w:num w:numId="2">
+    <w:abstractNumId w:val="0"/>
+  </w:num>
+  <w:num w:numId="3">
+    <w:abstractNumId w:val="2"/>
+  </w:num>
+  <w:num w:numId="4">
+    <w:abstractNumId w:val="1"/>
+  </w:num>
+</w:numbering>
 </file>
 
 <file path=word/styles.xml><?xml version="1.0" encoding="utf-8"?>
@@ -465,6 +1865,17 @@
     <w:semiHidden/>
     <w:unhideWhenUsed/>
   </w:style>
+  <w:style w:type="paragraph" w:styleId="ListParagraph">
+    <w:name w:val="List Paragraph"/>
+    <w:basedOn w:val="Normal"/>
+    <w:uiPriority w:val="34"/>
+    <w:qFormat/>
+    <w:rsid w:val="0061367C"/>
+    <w:pPr>
+      <w:ind w:left="720"/>
+      <w:contextualSpacing/>
+    </w:pPr>
+  </w:style>
 </w:styles>
 </file>
 

</xml_diff>